<commit_message>
[Workflows] [US_ME] Change overline to underline in Work Release 48 hour review docx (Recidiviz/recidiviz-dashboards#3784)
* Change the overline to an underline

* Added png, changed the way things are underlined

* Remove weird thing that happened with ~

* Changed back to original format. Need to make png

* Added new png

GitOrigin-RevId: 7f052bfdb23c74962d9c31a44c5ce4fb69864aa7
</commit_message>
<xml_diff>
--- a/server/assets/workflowsTemplates/US_ME/WorkRelease_48hour_review.docx
+++ b/server/assets/workflowsTemplates/US_ME/WorkRelease_48hour_review.docx
@@ -2,181 +2,408 @@
 <file path=word/document.xml><?xml version="1.0" encoding="utf-8"?>
 <w:document xmlns:wpc="http://schemas.microsoft.com/office/word/2010/wordprocessingCanvas" xmlns:cx="http://schemas.microsoft.com/office/drawing/2014/chartex" xmlns:cx1="http://schemas.microsoft.com/office/drawing/2015/9/8/chartex" xmlns:cx2="http://schemas.microsoft.com/office/drawing/2015/10/21/chartex" xmlns:cx3="http://schemas.microsoft.com/office/drawing/2016/5/9/chartex" xmlns:cx4="http://schemas.microsoft.com/office/drawing/2016/5/10/chartex" xmlns:cx5="http://schemas.microsoft.com/office/drawing/2016/5/11/chartex" xmlns:cx6="http://schemas.microsoft.com/office/drawing/2016/5/12/chartex" xmlns:cx7="http://schemas.microsoft.com/office/drawing/2016/5/13/chartex" xmlns:cx8="http://schemas.microsoft.com/office/drawing/2016/5/14/chartex" xmlns:mc="http://schemas.openxmlformats.org/markup-compatibility/2006" xmlns:aink="http://schemas.microsoft.com/office/drawing/2016/ink" xmlns:am3d="http://schemas.microsoft.com/office/drawing/2017/model3d" xmlns:o="urn:schemas-microsoft-com:office:office" xmlns:oel="http://schemas.microsoft.com/office/2019/extlst" xmlns:r="http://schemas.openxmlformats.org/officeDocument/2006/relationships" xmlns:m="http://schemas.openxmlformats.org/officeDocument/2006/math" xmlns:v="urn:schemas-microsoft-com:vml" xmlns:wp14="http://schemas.microsoft.com/office/word/2010/wordprocessingDrawing" xmlns:wp="http://schemas.openxmlformats.org/drawingml/2006/wordprocessingDrawing" xmlns:w10="urn:schemas-microsoft-com:office:word" xmlns:w="http://schemas.openxmlformats.org/wordprocessingml/2006/main" xmlns:w14="http://schemas.microsoft.com/office/word/2010/wordml" xmlns:w15="http://schemas.microsoft.com/office/word/2012/wordml" xmlns:w16cex="http://schemas.microsoft.com/office/word/2018/wordml/cex" xmlns:w16cid="http://schemas.microsoft.com/office/word/2016/wordml/cid" xmlns:w16="http://schemas.microsoft.com/office/word/2018/wordml" xmlns:w16sdtdh="http://schemas.microsoft.com/office/word/2020/wordml/sdtdatahash" xmlns:w16se="http://schemas.microsoft.com/office/word/2015/wordml/symex" xmlns:wpg="http://schemas.microsoft.com/office/word/2010/wordprocessingGroup" xmlns:wpi="http://schemas.microsoft.com/office/word/2010/wordprocessingInk" xmlns:wne="http://schemas.microsoft.com/office/word/2006/wordml" xmlns:wps="http://schemas.microsoft.com/office/word/2010/wordprocessingShape" mc:Ignorable="w14 w15 w16se w16cid w16 w16cex w16sdtdh wp14">
   <w:body>
-    <w:p>
-      <w:pPr>
-        <w:rPr>
-          <w:rFonts w:ascii="Times New Roman" w:hAnsi="Times New Roman"/>
-        </w:rPr>
-      </w:pPr>
-      <w:r>
-        <w:rPr>
-          <w:rFonts w:ascii="Times New Roman" w:hAnsi="Times New Roman"/>
-        </w:rPr>
-        <w:t xml:space="preserve">______________________   </w:t>
-      </w:r>
-      <w:r>
-        <w:rPr>
-          <w:rFonts w:ascii="Times New Roman" w:hAnsi="Times New Roman"/>
-        </w:rPr>
-        <w:t xml:space="preserve">        </w:t>
-      </w:r>
-      <w:r>
-        <w:rPr>
-          <w:rFonts w:ascii="Times New Roman" w:hAnsi="Times New Roman"/>
-          <w:sz w:val="24"/>
-          <w:szCs w:val="24"/>
-        </w:rPr>
-        <w:t xml:space="preserve">_________________________________      </w:t>
-      </w:r>
-      <w:r>
-        <w:rPr>
-          <w:rFonts w:ascii="Times New Roman" w:hAnsi="Times New Roman"/>
-          <w:sz w:val="24"/>
-          <w:szCs w:val="24"/>
-        </w:rPr>
-        <w:t xml:space="preserve">             </w:t>
-      </w:r>
-      <w:r>
-        <w:rPr>
-          <w:rFonts w:ascii="Times New Roman" w:hAnsi="Times New Roman"/>
-          <w:sz w:val="24"/>
-          <w:szCs w:val="24"/>
-        </w:rPr>
-        <w:t xml:space="preserve"> _________________</w:t>
-      </w:r>
-    </w:p>
-    <w:p>
-      <w:pPr>
-        <w:rPr>
-          <w:rFonts w:ascii="Times New Roman" w:hAnsi="Times New Roman"/>
-          <w:sz w:val="24"/>
-          <w:szCs w:val="24"/>
-        </w:rPr>
-      </w:pPr>
-      <w:r>
-        <w:rPr>
-          <w:rFonts w:ascii="Times New Roman" w:hAnsi="Times New Roman"/>
-          <w:sz w:val="24"/>
-          <w:szCs w:val="24"/>
-        </w:rPr>
-        <w:t>Date</w:t>
-      </w:r>
-      <w:r>
-        <w:rPr>
-          <w:rFonts w:ascii="Times New Roman" w:hAnsi="Times New Roman"/>
-          <w:sz w:val="24"/>
-          <w:szCs w:val="24"/>
-        </w:rPr>
-        <w:tab/>
-      </w:r>
-      <w:r>
-        <w:rPr>
-          <w:rFonts w:ascii="Times New Roman" w:hAnsi="Times New Roman"/>
-          <w:sz w:val="24"/>
-          <w:szCs w:val="24"/>
-        </w:rPr>
-        <w:tab/>
-      </w:r>
-      <w:r>
-        <w:rPr>
-          <w:rFonts w:ascii="Times New Roman" w:hAnsi="Times New Roman"/>
-          <w:sz w:val="24"/>
-          <w:szCs w:val="24"/>
-        </w:rPr>
-        <w:tab/>
-      </w:r>
-      <w:r>
-        <w:rPr>
-          <w:rFonts w:ascii="Times New Roman" w:hAnsi="Times New Roman"/>
-          <w:sz w:val="24"/>
-          <w:szCs w:val="24"/>
-        </w:rPr>
-        <w:tab/>
-      </w:r>
-      <w:r>
-        <w:rPr>
-          <w:rFonts w:ascii="Times New Roman" w:hAnsi="Times New Roman"/>
-          <w:sz w:val="24"/>
-          <w:szCs w:val="24"/>
-        </w:rPr>
-        <w:t>Resident</w:t>
-      </w:r>
-      <w:r>
-        <w:rPr>
-          <w:rFonts w:ascii="Times New Roman" w:hAnsi="Times New Roman"/>
-          <w:sz w:val="24"/>
-          <w:szCs w:val="24"/>
-        </w:rPr>
-        <w:t xml:space="preserve"> Name</w:t>
-      </w:r>
-      <w:r>
-        <w:rPr>
-          <w:rFonts w:ascii="Times New Roman" w:hAnsi="Times New Roman"/>
-          <w:sz w:val="24"/>
-          <w:szCs w:val="24"/>
-        </w:rPr>
-        <w:t xml:space="preserve"> </w:t>
-      </w:r>
-      <w:r>
-        <w:rPr>
-          <w:rFonts w:ascii="Times New Roman" w:hAnsi="Times New Roman"/>
-          <w:noProof/>
-          <w:sz w:val="24"/>
-          <w:szCs w:val="24"/>
-        </w:rPr>
-        <w:t>{residentName}</w:t>
-      </w:r>
-      <w:r>
-        <w:rPr>
-          <w:rFonts w:ascii="Times New Roman" w:hAnsi="Times New Roman"/>
-          <w:sz w:val="24"/>
-          <w:szCs w:val="24"/>
-        </w:rPr>
-        <w:tab/>
-      </w:r>
-      <w:r>
-        <w:rPr>
-          <w:rFonts w:ascii="Times New Roman" w:hAnsi="Times New Roman"/>
-          <w:sz w:val="24"/>
-          <w:szCs w:val="24"/>
-        </w:rPr>
-        <w:tab/>
-      </w:r>
-      <w:r>
-        <w:rPr>
-          <w:rFonts w:ascii="Times New Roman" w:hAnsi="Times New Roman"/>
-          <w:sz w:val="24"/>
-          <w:szCs w:val="24"/>
-        </w:rPr>
-        <w:t>MDOC #</w:t>
-      </w:r>
-      <w:r>
-        <w:rPr>
-          <w:rFonts w:ascii="Times New Roman" w:hAnsi="Times New Roman"/>
-          <w:sz w:val="24"/>
-          <w:szCs w:val="24"/>
-        </w:rPr>
-        <w:t xml:space="preserve"> {</w:t>
-      </w:r>
-      <w:proofErr w:type="spellStart"/>
-      <w:r>
-        <w:rPr>
-          <w:rFonts w:ascii="Times New Roman" w:hAnsi="Times New Roman"/>
-          <w:sz w:val="24"/>
-          <w:szCs w:val="24"/>
-        </w:rPr>
-        <w:t>mdocNo</w:t>
-      </w:r>
-      <w:proofErr w:type="spellEnd"/>
-      <w:r>
-        <w:rPr>
-          <w:rFonts w:ascii="Times New Roman" w:hAnsi="Times New Roman"/>
-          <w:sz w:val="24"/>
-          <w:szCs w:val="24"/>
-        </w:rPr>
-        <w:t>}</w:t>
-      </w:r>
-    </w:p>
+    <w:tbl>
+      <w:tblPr>
+        <w:tblStyle w:val="TableGrid"/>
+        <w:tblpPr w:leftFromText="180" w:rightFromText="180" w:vertAnchor="text" w:horzAnchor="margin" w:tblpY="-387"/>
+        <w:tblW w:w="0" w:type="auto"/>
+        <w:tblBorders>
+          <w:top w:val="none" w:sz="0" w:space="0" w:color="auto"/>
+          <w:left w:val="none" w:sz="0" w:space="0" w:color="auto"/>
+          <w:bottom w:val="none" w:sz="0" w:space="0" w:color="auto"/>
+          <w:right w:val="none" w:sz="0" w:space="0" w:color="auto"/>
+          <w:insideH w:val="none" w:sz="0" w:space="0" w:color="auto"/>
+          <w:insideV w:val="none" w:sz="0" w:space="0" w:color="auto"/>
+        </w:tblBorders>
+        <w:tblLook w:val="04A0" w:firstRow="1" w:lastRow="0" w:firstColumn="1" w:lastColumn="0" w:noHBand="0" w:noVBand="1"/>
+      </w:tblPr>
+      <w:tblGrid>
+        <w:gridCol w:w="9978"/>
+        <w:gridCol w:w="222"/>
+        <w:gridCol w:w="222"/>
+      </w:tblGrid>
+      <w:tr>
+        <w:tc>
+          <w:tcPr>
+            <w:tcW w:w="9978" w:type="dxa"/>
+          </w:tcPr>
+          <w:p>
+            <w:pPr>
+              <w:rPr>
+                <w:rFonts w:ascii="Times New Roman" w:hAnsi="Times New Roman"/>
+                <w:sz w:val="24"/>
+                <w:szCs w:val="24"/>
+              </w:rPr>
+            </w:pPr>
+          </w:p>
+          <w:tbl>
+            <w:tblPr>
+              <w:tblStyle w:val="TableGrid"/>
+              <w:tblW w:w="10076" w:type="dxa"/>
+              <w:tblBorders>
+                <w:top w:val="none" w:sz="0" w:space="0" w:color="auto"/>
+                <w:left w:val="none" w:sz="0" w:space="0" w:color="auto"/>
+                <w:bottom w:val="none" w:sz="0" w:space="0" w:color="auto"/>
+                <w:right w:val="none" w:sz="0" w:space="0" w:color="auto"/>
+                <w:insideH w:val="none" w:sz="0" w:space="0" w:color="auto"/>
+                <w:insideV w:val="none" w:sz="0" w:space="0" w:color="auto"/>
+              </w:tblBorders>
+              <w:tblLook w:val="04A0" w:firstRow="1" w:lastRow="0" w:firstColumn="1" w:lastColumn="0" w:noHBand="0" w:noVBand="1"/>
+            </w:tblPr>
+            <w:tblGrid>
+              <w:gridCol w:w="2083"/>
+              <w:gridCol w:w="712"/>
+              <w:gridCol w:w="3284"/>
+              <w:gridCol w:w="712"/>
+              <w:gridCol w:w="3285"/>
+            </w:tblGrid>
+            <w:tr>
+              <w:trPr>
+                <w:trHeight w:val="265"/>
+              </w:trPr>
+              <w:tc>
+                <w:tcPr>
+                  <w:tcW w:w="2083" w:type="dxa"/>
+                  <w:tcBorders>
+                    <w:bottom w:val="single" w:sz="12" w:space="0" w:color="auto"/>
+                  </w:tcBorders>
+                </w:tcPr>
+                <w:p>
+                  <w:pPr>
+                    <w:framePr w:hSpace="180" w:wrap="around" w:vAnchor="text" w:hAnchor="margin" w:y="-387"/>
+                    <w:spacing w:line="276" w:lineRule="auto"/>
+                    <w:rPr>
+                      <w:rFonts w:ascii="Times New Roman" w:hAnsi="Times New Roman"/>
+                      <w:sz w:val="24"/>
+                      <w:szCs w:val="24"/>
+                    </w:rPr>
+                  </w:pPr>
+                </w:p>
+                <w:p>
+                  <w:pPr>
+                    <w:framePr w:hSpace="180" w:wrap="around" w:vAnchor="text" w:hAnchor="margin" w:y="-387"/>
+                    <w:spacing w:line="276" w:lineRule="auto"/>
+                    <w:rPr>
+                      <w:rFonts w:ascii="Times New Roman" w:hAnsi="Times New Roman"/>
+                      <w:sz w:val="24"/>
+                      <w:szCs w:val="24"/>
+                    </w:rPr>
+                  </w:pPr>
+                </w:p>
+              </w:tc>
+              <w:tc>
+                <w:tcPr>
+                  <w:tcW w:w="712" w:type="dxa"/>
+                </w:tcPr>
+                <w:p>
+                  <w:pPr>
+                    <w:framePr w:hSpace="180" w:wrap="around" w:vAnchor="text" w:hAnchor="margin" w:y="-387"/>
+                    <w:spacing w:line="276" w:lineRule="auto"/>
+                    <w:jc w:val="center"/>
+                    <w:rPr>
+                      <w:rFonts w:ascii="Times New Roman" w:hAnsi="Times New Roman"/>
+                      <w:sz w:val="24"/>
+                      <w:szCs w:val="24"/>
+                    </w:rPr>
+                  </w:pPr>
+                </w:p>
+              </w:tc>
+              <w:tc>
+                <w:tcPr>
+                  <w:tcW w:w="3284" w:type="dxa"/>
+                  <w:tcBorders>
+                    <w:bottom w:val="single" w:sz="12" w:space="0" w:color="auto"/>
+                  </w:tcBorders>
+                </w:tcPr>
+                <w:p>
+                  <w:pPr>
+                    <w:framePr w:hSpace="180" w:wrap="around" w:vAnchor="text" w:hAnchor="margin" w:y="-387"/>
+                    <w:spacing w:line="276" w:lineRule="auto"/>
+                    <w:jc w:val="center"/>
+                    <w:rPr>
+                      <w:rFonts w:ascii="Times New Roman" w:hAnsi="Times New Roman"/>
+                      <w:sz w:val="24"/>
+                      <w:szCs w:val="24"/>
+                    </w:rPr>
+                  </w:pPr>
+                </w:p>
+                <w:p>
+                  <w:pPr>
+                    <w:framePr w:hSpace="180" w:wrap="around" w:vAnchor="text" w:hAnchor="margin" w:y="-387"/>
+                    <w:spacing w:line="276" w:lineRule="auto"/>
+                    <w:jc w:val="center"/>
+                    <w:rPr>
+                      <w:rFonts w:ascii="Times New Roman" w:hAnsi="Times New Roman"/>
+                      <w:sz w:val="24"/>
+                      <w:szCs w:val="24"/>
+                    </w:rPr>
+                  </w:pPr>
+                  <w:r>
+                    <w:rPr>
+                      <w:rFonts w:ascii="Times New Roman" w:hAnsi="Times New Roman"/>
+                      <w:sz w:val="24"/>
+                      <w:szCs w:val="24"/>
+                    </w:rPr>
+                    <w:t>{</w:t>
+                  </w:r>
+                  <w:proofErr w:type="spellStart"/>
+                  <w:r>
+                    <w:rPr>
+                      <w:rFonts w:ascii="Times New Roman" w:hAnsi="Times New Roman"/>
+                      <w:sz w:val="24"/>
+                      <w:szCs w:val="24"/>
+                    </w:rPr>
+                    <w:t>residentName</w:t>
+                  </w:r>
+                  <w:proofErr w:type="spellEnd"/>
+                  <w:r>
+                    <w:rPr>
+                      <w:rFonts w:ascii="Times New Roman" w:hAnsi="Times New Roman"/>
+                      <w:sz w:val="24"/>
+                      <w:szCs w:val="24"/>
+                    </w:rPr>
+                    <w:t>}</w:t>
+                  </w:r>
+                </w:p>
+              </w:tc>
+              <w:tc>
+                <w:tcPr>
+                  <w:tcW w:w="712" w:type="dxa"/>
+                </w:tcPr>
+                <w:p>
+                  <w:pPr>
+                    <w:framePr w:hSpace="180" w:wrap="around" w:vAnchor="text" w:hAnchor="margin" w:y="-387"/>
+                    <w:spacing w:line="276" w:lineRule="auto"/>
+                    <w:jc w:val="center"/>
+                    <w:rPr>
+                      <w:rFonts w:ascii="Times New Roman" w:hAnsi="Times New Roman"/>
+                      <w:sz w:val="24"/>
+                      <w:szCs w:val="24"/>
+                    </w:rPr>
+                  </w:pPr>
+                </w:p>
+              </w:tc>
+              <w:tc>
+                <w:tcPr>
+                  <w:tcW w:w="3285" w:type="dxa"/>
+                  <w:tcBorders>
+                    <w:bottom w:val="single" w:sz="12" w:space="0" w:color="auto"/>
+                  </w:tcBorders>
+                </w:tcPr>
+                <w:p>
+                  <w:pPr>
+                    <w:framePr w:hSpace="180" w:wrap="around" w:vAnchor="text" w:hAnchor="margin" w:y="-387"/>
+                    <w:spacing w:line="276" w:lineRule="auto"/>
+                    <w:jc w:val="center"/>
+                    <w:rPr>
+                      <w:rFonts w:ascii="Times New Roman" w:hAnsi="Times New Roman"/>
+                      <w:sz w:val="24"/>
+                      <w:szCs w:val="24"/>
+                    </w:rPr>
+                  </w:pPr>
+                </w:p>
+                <w:p>
+                  <w:pPr>
+                    <w:framePr w:hSpace="180" w:wrap="around" w:vAnchor="text" w:hAnchor="margin" w:y="-387"/>
+                    <w:spacing w:line="276" w:lineRule="auto"/>
+                    <w:jc w:val="center"/>
+                    <w:rPr>
+                      <w:rFonts w:ascii="Times New Roman" w:hAnsi="Times New Roman"/>
+                      <w:sz w:val="24"/>
+                      <w:szCs w:val="24"/>
+                    </w:rPr>
+                  </w:pPr>
+                  <w:r>
+                    <w:rPr>
+                      <w:rFonts w:ascii="Times New Roman" w:hAnsi="Times New Roman"/>
+                      <w:sz w:val="24"/>
+                      <w:szCs w:val="24"/>
+                    </w:rPr>
+                    <w:t>{</w:t>
+                  </w:r>
+                  <w:proofErr w:type="spellStart"/>
+                  <w:r>
+                    <w:rPr>
+                      <w:rFonts w:ascii="Times New Roman" w:hAnsi="Times New Roman"/>
+                      <w:sz w:val="24"/>
+                      <w:szCs w:val="24"/>
+                    </w:rPr>
+                    <w:t>mdocNo</w:t>
+                  </w:r>
+                  <w:proofErr w:type="spellEnd"/>
+                  <w:r>
+                    <w:rPr>
+                      <w:rFonts w:ascii="Times New Roman" w:hAnsi="Times New Roman"/>
+                      <w:sz w:val="24"/>
+                      <w:szCs w:val="24"/>
+                    </w:rPr>
+                    <w:t>}</w:t>
+                  </w:r>
+                </w:p>
+              </w:tc>
+            </w:tr>
+            <w:tr>
+              <w:trPr>
+                <w:trHeight w:val="526"/>
+              </w:trPr>
+              <w:tc>
+                <w:tcPr>
+                  <w:tcW w:w="2083" w:type="dxa"/>
+                  <w:tcBorders>
+                    <w:top w:val="single" w:sz="12" w:space="0" w:color="auto"/>
+                  </w:tcBorders>
+                </w:tcPr>
+                <w:p>
+                  <w:pPr>
+                    <w:framePr w:hSpace="180" w:wrap="around" w:vAnchor="text" w:hAnchor="margin" w:y="-387"/>
+                    <w:jc w:val="center"/>
+                    <w:rPr>
+                      <w:rFonts w:ascii="Times New Roman" w:hAnsi="Times New Roman"/>
+                      <w:sz w:val="24"/>
+                      <w:szCs w:val="24"/>
+                    </w:rPr>
+                  </w:pPr>
+                  <w:r>
+                    <w:rPr>
+                      <w:rFonts w:ascii="Times New Roman" w:hAnsi="Times New Roman"/>
+                      <w:sz w:val="24"/>
+                      <w:szCs w:val="24"/>
+                    </w:rPr>
+                    <w:t>Date</w:t>
+                  </w:r>
+                </w:p>
+              </w:tc>
+              <w:tc>
+                <w:tcPr>
+                  <w:tcW w:w="712" w:type="dxa"/>
+                </w:tcPr>
+                <w:p>
+                  <w:pPr>
+                    <w:framePr w:hSpace="180" w:wrap="around" w:vAnchor="text" w:hAnchor="margin" w:y="-387"/>
+                    <w:jc w:val="center"/>
+                    <w:rPr>
+                      <w:rFonts w:ascii="Times New Roman" w:hAnsi="Times New Roman"/>
+                      <w:sz w:val="24"/>
+                      <w:szCs w:val="24"/>
+                    </w:rPr>
+                  </w:pPr>
+                </w:p>
+              </w:tc>
+              <w:tc>
+                <w:tcPr>
+                  <w:tcW w:w="3284" w:type="dxa"/>
+                  <w:tcBorders>
+                    <w:top w:val="single" w:sz="12" w:space="0" w:color="auto"/>
+                  </w:tcBorders>
+                </w:tcPr>
+                <w:p>
+                  <w:pPr>
+                    <w:framePr w:hSpace="180" w:wrap="around" w:vAnchor="text" w:hAnchor="margin" w:y="-387"/>
+                    <w:jc w:val="center"/>
+                    <w:rPr>
+                      <w:rFonts w:ascii="Times New Roman" w:hAnsi="Times New Roman"/>
+                      <w:sz w:val="24"/>
+                      <w:szCs w:val="24"/>
+                    </w:rPr>
+                  </w:pPr>
+                  <w:r>
+                    <w:rPr>
+                      <w:rFonts w:ascii="Times New Roman" w:hAnsi="Times New Roman"/>
+                      <w:sz w:val="24"/>
+                      <w:szCs w:val="24"/>
+                    </w:rPr>
+                    <w:t>Resident Name</w:t>
+                  </w:r>
+                </w:p>
+              </w:tc>
+              <w:tc>
+                <w:tcPr>
+                  <w:tcW w:w="712" w:type="dxa"/>
+                </w:tcPr>
+                <w:p>
+                  <w:pPr>
+                    <w:framePr w:hSpace="180" w:wrap="around" w:vAnchor="text" w:hAnchor="margin" w:y="-387"/>
+                    <w:jc w:val="center"/>
+                    <w:rPr>
+                      <w:rFonts w:ascii="Times New Roman" w:hAnsi="Times New Roman"/>
+                      <w:sz w:val="24"/>
+                      <w:szCs w:val="24"/>
+                    </w:rPr>
+                  </w:pPr>
+                </w:p>
+              </w:tc>
+              <w:tc>
+                <w:tcPr>
+                  <w:tcW w:w="3285" w:type="dxa"/>
+                  <w:tcBorders>
+                    <w:top w:val="single" w:sz="12" w:space="0" w:color="auto"/>
+                  </w:tcBorders>
+                </w:tcPr>
+                <w:p>
+                  <w:pPr>
+                    <w:framePr w:hSpace="180" w:wrap="around" w:vAnchor="text" w:hAnchor="margin" w:y="-387"/>
+                    <w:jc w:val="center"/>
+                    <w:rPr>
+                      <w:rFonts w:ascii="Times New Roman" w:hAnsi="Times New Roman"/>
+                      <w:sz w:val="24"/>
+                      <w:szCs w:val="24"/>
+                    </w:rPr>
+                  </w:pPr>
+                  <w:r>
+                    <w:rPr>
+                      <w:rFonts w:ascii="Times New Roman" w:hAnsi="Times New Roman"/>
+                      <w:sz w:val="24"/>
+                      <w:szCs w:val="24"/>
+                    </w:rPr>
+                    <w:t>MDOC#</w:t>
+                  </w:r>
+                </w:p>
+              </w:tc>
+            </w:tr>
+          </w:tbl>
+          <w:p>
+            <w:pPr>
+              <w:jc w:val="center"/>
+              <w:rPr>
+                <w:rFonts w:ascii="Times New Roman" w:hAnsi="Times New Roman"/>
+                <w:sz w:val="24"/>
+                <w:szCs w:val="24"/>
+              </w:rPr>
+            </w:pPr>
+          </w:p>
+        </w:tc>
+        <w:tc>
+          <w:tcPr>
+            <w:tcW w:w="222" w:type="dxa"/>
+          </w:tcPr>
+          <w:p>
+            <w:pPr>
+              <w:jc w:val="center"/>
+              <w:rPr>
+                <w:rFonts w:ascii="Times New Roman" w:hAnsi="Times New Roman"/>
+                <w:sz w:val="24"/>
+                <w:szCs w:val="24"/>
+              </w:rPr>
+            </w:pPr>
+          </w:p>
+        </w:tc>
+        <w:tc>
+          <w:tcPr>
+            <w:tcW w:w="222" w:type="dxa"/>
+          </w:tcPr>
+          <w:p>
+            <w:pPr>
+              <w:jc w:val="center"/>
+              <w:rPr>
+                <w:rFonts w:ascii="Times New Roman" w:hAnsi="Times New Roman"/>
+                <w:sz w:val="24"/>
+                <w:szCs w:val="24"/>
+              </w:rPr>
+            </w:pPr>
+          </w:p>
+        </w:tc>
+      </w:tr>
+    </w:tbl>
     <w:p>
       <w:pPr>
         <w:rPr>
@@ -316,14 +543,6 @@
           <w:sz w:val="24"/>
           <w:szCs w:val="24"/>
         </w:rPr>
-        <w:fldChar w:fldCharType="separate"/>
-      </w:r>
-      <w:r>
-        <w:rPr>
-          <w:rFonts w:ascii="Times New Roman" w:hAnsi="Times New Roman"/>
-          <w:sz w:val="24"/>
-          <w:szCs w:val="24"/>
-        </w:rPr>
         <w:fldChar w:fldCharType="end"/>
       </w:r>
       <w:bookmarkEnd w:id="0"/>
@@ -405,14 +624,6 @@
           <w:sz w:val="24"/>
           <w:szCs w:val="24"/>
         </w:rPr>
-        <w:fldChar w:fldCharType="separate"/>
-      </w:r>
-      <w:r>
-        <w:rPr>
-          <w:rFonts w:ascii="Times New Roman" w:hAnsi="Times New Roman"/>
-          <w:sz w:val="24"/>
-          <w:szCs w:val="24"/>
-        </w:rPr>
         <w:fldChar w:fldCharType="end"/>
       </w:r>
       <w:bookmarkEnd w:id="1"/>
@@ -518,14 +729,6 @@
           <w:sz w:val="24"/>
           <w:szCs w:val="24"/>
         </w:rPr>
-        <w:fldChar w:fldCharType="separate"/>
-      </w:r>
-      <w:r>
-        <w:rPr>
-          <w:rFonts w:ascii="Times New Roman" w:hAnsi="Times New Roman"/>
-          <w:sz w:val="24"/>
-          <w:szCs w:val="24"/>
-        </w:rPr>
         <w:fldChar w:fldCharType="end"/>
       </w:r>
       <w:bookmarkEnd w:id="2"/>
@@ -930,23 +1133,15 @@
           <w:sz w:val="28"/>
           <w:szCs w:val="28"/>
         </w:rPr>
-        <w:fldChar w:fldCharType="separate"/>
-      </w:r>
+        <w:fldChar w:fldCharType="end"/>
+      </w:r>
+      <w:bookmarkEnd w:id="3"/>
       <w:r>
         <w:rPr>
           <w:rFonts w:ascii="Times New Roman" w:hAnsi="Times New Roman"/>
           <w:sz w:val="28"/>
           <w:szCs w:val="28"/>
         </w:rPr>
-        <w:fldChar w:fldCharType="end"/>
-      </w:r>
-      <w:bookmarkEnd w:id="3"/>
-      <w:r>
-        <w:rPr>
-          <w:rFonts w:ascii="Times New Roman" w:hAnsi="Times New Roman"/>
-          <w:sz w:val="28"/>
-          <w:szCs w:val="28"/>
-        </w:rPr>
         <w:tab/>
       </w:r>
       <w:r>
@@ -1059,7 +1254,6 @@
         </w:rPr>
         <w:tab/>
       </w:r>
-      <w:proofErr w:type="spellStart"/>
       <w:r>
         <w:rPr>
           <w:rFonts w:ascii="Times New Roman" w:hAnsi="Times New Roman"/>
@@ -1074,16 +1268,7 @@
           <w:sz w:val="24"/>
           <w:szCs w:val="24"/>
         </w:rPr>
-        <w:t>’s</w:t>
-      </w:r>
-      <w:proofErr w:type="spellEnd"/>
-      <w:r>
-        <w:rPr>
-          <w:rFonts w:ascii="Times New Roman" w:hAnsi="Times New Roman"/>
-          <w:sz w:val="24"/>
-          <w:szCs w:val="24"/>
-        </w:rPr>
-        <w:t xml:space="preserve"> signature </w:t>
+        <w:t xml:space="preserve">’s signature </w:t>
       </w:r>
       <w:r>
         <w:rPr>
@@ -1362,14 +1547,6 @@
           <w:sz w:val="28"/>
           <w:szCs w:val="28"/>
         </w:rPr>
-        <w:fldChar w:fldCharType="separate"/>
-      </w:r>
-      <w:r>
-        <w:rPr>
-          <w:rFonts w:ascii="Times New Roman" w:hAnsi="Times New Roman"/>
-          <w:sz w:val="28"/>
-          <w:szCs w:val="28"/>
-        </w:rPr>
         <w:fldChar w:fldCharType="end"/>
       </w:r>
       <w:bookmarkEnd w:id="4"/>
@@ -1515,7 +1692,6 @@
           <w:szCs w:val="24"/>
         </w:rPr>
       </w:pPr>
-      <w:proofErr w:type="spellStart"/>
       <w:r>
         <w:rPr>
           <w:rFonts w:ascii="Times New Roman" w:hAnsi="Times New Roman"/>
@@ -1530,16 +1706,7 @@
           <w:sz w:val="24"/>
           <w:szCs w:val="24"/>
         </w:rPr>
-        <w:t>’s</w:t>
-      </w:r>
-      <w:proofErr w:type="spellEnd"/>
-      <w:r>
-        <w:rPr>
-          <w:rFonts w:ascii="Times New Roman" w:hAnsi="Times New Roman"/>
-          <w:sz w:val="24"/>
-          <w:szCs w:val="24"/>
-        </w:rPr>
-        <w:t xml:space="preserve"> signature </w:t>
+        <w:t xml:space="preserve">’s signature </w:t>
       </w:r>
       <w:r>
         <w:rPr>
@@ -2104,50 +2271,6 @@
     <w:lsdException w:name="Subtitle" w:qFormat="1"/>
     <w:lsdException w:name="Strong" w:qFormat="1"/>
     <w:lsdException w:name="Emphasis" w:qFormat="1"/>
-    <w:lsdException w:name="Normal Table" w:semiHidden="1" w:unhideWhenUsed="1"/>
-    <w:lsdException w:name="Table Simple 1" w:semiHidden="1" w:unhideWhenUsed="1"/>
-    <w:lsdException w:name="Table Simple 2" w:semiHidden="1" w:unhideWhenUsed="1"/>
-    <w:lsdException w:name="Table Simple 3" w:semiHidden="1" w:unhideWhenUsed="1"/>
-    <w:lsdException w:name="Table Classic 1" w:semiHidden="1" w:unhideWhenUsed="1"/>
-    <w:lsdException w:name="Table Classic 2" w:semiHidden="1" w:unhideWhenUsed="1"/>
-    <w:lsdException w:name="Table Classic 3" w:semiHidden="1" w:unhideWhenUsed="1"/>
-    <w:lsdException w:name="Table Classic 4" w:semiHidden="1" w:unhideWhenUsed="1"/>
-    <w:lsdException w:name="Table Colorful 1" w:semiHidden="1" w:unhideWhenUsed="1"/>
-    <w:lsdException w:name="Table Colorful 2" w:semiHidden="1" w:unhideWhenUsed="1"/>
-    <w:lsdException w:name="Table Colorful 3" w:semiHidden="1" w:unhideWhenUsed="1"/>
-    <w:lsdException w:name="Table Columns 1" w:semiHidden="1" w:unhideWhenUsed="1"/>
-    <w:lsdException w:name="Table Columns 2" w:semiHidden="1" w:unhideWhenUsed="1"/>
-    <w:lsdException w:name="Table Columns 3" w:semiHidden="1" w:unhideWhenUsed="1"/>
-    <w:lsdException w:name="Table Columns 4" w:semiHidden="1" w:unhideWhenUsed="1"/>
-    <w:lsdException w:name="Table Columns 5" w:semiHidden="1" w:unhideWhenUsed="1"/>
-    <w:lsdException w:name="Table Grid 1" w:semiHidden="1" w:unhideWhenUsed="1"/>
-    <w:lsdException w:name="Table Grid 2" w:semiHidden="1" w:unhideWhenUsed="1"/>
-    <w:lsdException w:name="Table Grid 3" w:semiHidden="1" w:unhideWhenUsed="1"/>
-    <w:lsdException w:name="Table Grid 4" w:semiHidden="1" w:unhideWhenUsed="1"/>
-    <w:lsdException w:name="Table Grid 5" w:semiHidden="1" w:unhideWhenUsed="1"/>
-    <w:lsdException w:name="Table Grid 6" w:semiHidden="1" w:unhideWhenUsed="1"/>
-    <w:lsdException w:name="Table Grid 7" w:semiHidden="1" w:unhideWhenUsed="1"/>
-    <w:lsdException w:name="Table Grid 8" w:semiHidden="1" w:unhideWhenUsed="1"/>
-    <w:lsdException w:name="Table List 1" w:semiHidden="1" w:unhideWhenUsed="1"/>
-    <w:lsdException w:name="Table List 2" w:semiHidden="1" w:unhideWhenUsed="1"/>
-    <w:lsdException w:name="Table List 3" w:semiHidden="1" w:unhideWhenUsed="1"/>
-    <w:lsdException w:name="Table List 4" w:semiHidden="1" w:unhideWhenUsed="1"/>
-    <w:lsdException w:name="Table List 5" w:semiHidden="1" w:unhideWhenUsed="1"/>
-    <w:lsdException w:name="Table List 6" w:semiHidden="1" w:unhideWhenUsed="1"/>
-    <w:lsdException w:name="Table List 7" w:semiHidden="1" w:unhideWhenUsed="1"/>
-    <w:lsdException w:name="Table List 8" w:semiHidden="1" w:unhideWhenUsed="1"/>
-    <w:lsdException w:name="Table 3D effects 1" w:semiHidden="1" w:unhideWhenUsed="1"/>
-    <w:lsdException w:name="Table 3D effects 2" w:semiHidden="1" w:unhideWhenUsed="1"/>
-    <w:lsdException w:name="Table 3D effects 3" w:semiHidden="1" w:unhideWhenUsed="1"/>
-    <w:lsdException w:name="Table Contemporary" w:semiHidden="1" w:unhideWhenUsed="1"/>
-    <w:lsdException w:name="Table Elegant" w:semiHidden="1" w:unhideWhenUsed="1"/>
-    <w:lsdException w:name="Table Professional" w:semiHidden="1" w:unhideWhenUsed="1"/>
-    <w:lsdException w:name="Table Subtle 1" w:semiHidden="1" w:unhideWhenUsed="1"/>
-    <w:lsdException w:name="Table Subtle 2" w:semiHidden="1" w:unhideWhenUsed="1"/>
-    <w:lsdException w:name="Table Web 1" w:semiHidden="1" w:unhideWhenUsed="1"/>
-    <w:lsdException w:name="Table Web 2" w:semiHidden="1" w:unhideWhenUsed="1"/>
-    <w:lsdException w:name="Table Web 3" w:semiHidden="1" w:unhideWhenUsed="1"/>
-    <w:lsdException w:name="Table Theme" w:semiHidden="1" w:unhideWhenUsed="1"/>
     <w:lsdException w:name="Placeholder Text" w:semiHidden="1" w:uiPriority="99"/>
     <w:lsdException w:name="No Spacing" w:uiPriority="1" w:qFormat="1"/>
     <w:lsdException w:name="Light Shading" w:uiPriority="60"/>
@@ -2380,15 +2503,11 @@
   </w:style>
   <w:style w:type="character" w:default="1" w:styleId="DefaultParagraphFont">
     <w:name w:val="Default Paragraph Font"/>
-    <w:uiPriority w:val="1"/>
     <w:semiHidden/>
-    <w:unhideWhenUsed/>
   </w:style>
   <w:style w:type="table" w:default="1" w:styleId="TableNormal">
     <w:name w:val="Normal Table"/>
-    <w:uiPriority w:val="99"/>
     <w:semiHidden/>
-    <w:unhideWhenUsed/>
     <w:tblPr>
       <w:tblInd w:w="0" w:type="dxa"/>
       <w:tblCellMar>
@@ -2401,9 +2520,7 @@
   </w:style>
   <w:style w:type="numbering" w:default="1" w:styleId="NoList">
     <w:name w:val="No List"/>
-    <w:uiPriority w:val="99"/>
     <w:semiHidden/>
-    <w:unhideWhenUsed/>
   </w:style>
   <w:style w:type="paragraph" w:styleId="Footer">
     <w:name w:val="footer"/>
@@ -2426,6 +2543,21 @@
         <w:tab w:val="right" w:pos="8640"/>
       </w:tabs>
     </w:pPr>
+  </w:style>
+  <w:style w:type="table" w:styleId="TableGrid">
+    <w:name w:val="Table Grid"/>
+    <w:basedOn w:val="TableNormal"/>
+    <w:rsid w:val="00B140B7"/>
+    <w:tblPr>
+      <w:tblBorders>
+        <w:top w:val="single" w:sz="4" w:space="0" w:color="auto"/>
+        <w:left w:val="single" w:sz="4" w:space="0" w:color="auto"/>
+        <w:bottom w:val="single" w:sz="4" w:space="0" w:color="auto"/>
+        <w:right w:val="single" w:sz="4" w:space="0" w:color="auto"/>
+        <w:insideH w:val="single" w:sz="4" w:space="0" w:color="auto"/>
+        <w:insideV w:val="single" w:sz="4" w:space="0" w:color="auto"/>
+      </w:tblBorders>
+    </w:tblPr>
   </w:style>
 </w:styles>
 </file>

</xml_diff>